<commit_message>
validator method and inquiry sheet modified
</commit_message>
<xml_diff>
--- a/Core/res/templates/completion_report.docx
+++ b/Core/res/templates/completion_report.docx
@@ -81,10 +81,13 @@
         <w:t xml:space="preserve">Our Ref: </w:t>
       </w:r>
       <w:r>
-        <w:t>&lt;our_ref</w:t>
-      </w:r>
-      <w:bookmarkStart w:id="0" w:name="_GoBack"/>
-      <w:bookmarkEnd w:id="0"/>
+        <w:t>&lt;</w:t>
+      </w:r>
+      <w:proofErr w:type="spellStart"/>
+      <w:r>
+        <w:t>our_ref</w:t>
+      </w:r>
+      <w:proofErr w:type="spellEnd"/>
       <w:r>
         <w:t>&gt;</w:t>
       </w:r>
@@ -118,17 +121,52 @@
         <w:t xml:space="preserve"> </w:t>
       </w:r>
       <w:r>
-        <w:t>5</w:t>
+        <w:t>&lt;</w:t>
+      </w:r>
+      <w:proofErr w:type="spellStart"/>
+      <w:r>
+        <w:t>start_day</w:t>
+      </w:r>
+      <w:proofErr w:type="spellEnd"/>
+      <w:r>
+        <w:t>&gt;</w:t>
       </w:r>
       <w:r>
         <w:rPr>
           <w:vertAlign w:val="superscript"/>
         </w:rPr>
-        <w:t>&lt;start_date_format1&gt;</w:t>
+        <w:t>&lt;</w:t>
+      </w:r>
+      <w:proofErr w:type="spellStart"/>
+      <w:r>
+        <w:rPr>
+          <w:vertAlign w:val="superscript"/>
+        </w:rPr>
+        <w:t>start_subscript</w:t>
+      </w:r>
+      <w:proofErr w:type="spellEnd"/>
+      <w:r>
+        <w:rPr>
+          <w:vertAlign w:val="superscript"/>
+        </w:rPr>
+        <w:t>&gt;</w:t>
       </w:r>
       <w:r>
         <w:t xml:space="preserve"> </w:t>
       </w:r>
+      <w:bookmarkStart w:id="0" w:name="_GoBack"/>
+      <w:r>
+        <w:t>&lt;</w:t>
+      </w:r>
+      <w:proofErr w:type="spellStart"/>
+      <w:r>
+        <w:t>start_month_year</w:t>
+      </w:r>
+      <w:proofErr w:type="spellEnd"/>
+      <w:r>
+        <w:t>&gt;</w:t>
+      </w:r>
+      <w:bookmarkEnd w:id="0"/>
     </w:p>
     <w:p/>
     <w:p>
@@ -154,7 +192,21 @@
         <w:rPr>
           <w:rFonts w:ascii="Calibri" w:hAnsi="Calibri" w:cs="Calibri"/>
         </w:rPr>
-        <w:t>&lt;address_no_and_road&gt;</w:t>
+        <w:t>&lt;</w:t>
+      </w:r>
+      <w:proofErr w:type="spellStart"/>
+      <w:r>
+        <w:rPr>
+          <w:rFonts w:ascii="Calibri" w:hAnsi="Calibri" w:cs="Calibri"/>
+        </w:rPr>
+        <w:t>address_no_and_road</w:t>
+      </w:r>
+      <w:proofErr w:type="spellEnd"/>
+      <w:r>
+        <w:rPr>
+          <w:rFonts w:ascii="Calibri" w:hAnsi="Calibri" w:cs="Calibri"/>
+        </w:rPr>
+        <w:t>&gt;</w:t>
       </w:r>
       <w:r>
         <w:rPr>
@@ -174,7 +226,27 @@
         <w:rPr>
           <w:rFonts w:ascii="Calibri" w:hAnsi="Calibri" w:cs="Calibri"/>
         </w:rPr>
-        <w:t>&lt;address_city&gt;</w:t>
+        <w:t>&lt;</w:t>
+      </w:r>
+      <w:proofErr w:type="spellStart"/>
+      <w:r>
+        <w:rPr>
+          <w:rFonts w:ascii="Calibri" w:hAnsi="Calibri" w:cs="Calibri"/>
+        </w:rPr>
+        <w:t>address_city</w:t>
+      </w:r>
+      <w:proofErr w:type="spellEnd"/>
+      <w:r>
+        <w:rPr>
+          <w:rFonts w:ascii="Calibri" w:hAnsi="Calibri" w:cs="Calibri"/>
+        </w:rPr>
+        <w:t>&gt;</w:t>
+      </w:r>
+      <w:r>
+        <w:rPr>
+          <w:rFonts w:ascii="Calibri" w:hAnsi="Calibri" w:cs="Calibri"/>
+        </w:rPr>
+        <w:tab/>
       </w:r>
     </w:p>
     <w:p>
@@ -191,7 +263,15 @@
         <w:t xml:space="preserve">Dear </w:t>
       </w:r>
       <w:r>
-        <w:t>&lt;sir_or_madam&gt;,</w:t>
+        <w:t>&lt;</w:t>
+      </w:r>
+      <w:proofErr w:type="spellStart"/>
+      <w:r>
+        <w:t>sir_or_madam</w:t>
+      </w:r>
+      <w:proofErr w:type="spellEnd"/>
+      <w:r>
+        <w:t>&gt;,</w:t>
       </w:r>
     </w:p>
     <w:p>
@@ -340,266 +420,292 @@
           <w:bCs/>
           <w:u w:val="single"/>
         </w:rPr>
-        <w:t>&lt;agreement_no&gt;</w:t>
-      </w:r>
-    </w:p>
-    <w:p>
-      <w:pPr>
-        <w:rPr>
-          <w:sz w:val="16"/>
-          <w:szCs w:val="16"/>
-        </w:rPr>
-      </w:pPr>
-    </w:p>
-    <w:p>
-      <w:pPr>
-        <w:jc w:val="both"/>
-      </w:pPr>
-      <w:r>
-        <w:t xml:space="preserve">With reference to </w:t>
-      </w:r>
-      <w:r>
-        <w:t>t</w:t>
-      </w:r>
-      <w:r>
-        <w:t>he above subject, we wish to in</w:t>
-      </w:r>
-      <w:r>
-        <w:t xml:space="preserve">form you that we have successfully completed </w:t>
-      </w:r>
-      <w:r>
-        <w:t xml:space="preserve">installation </w:t>
-      </w:r>
-      <w:r>
-        <w:t xml:space="preserve">and </w:t>
-      </w:r>
-      <w:r>
-        <w:t xml:space="preserve">the lift </w:t>
-      </w:r>
-      <w:r>
-        <w:t>is ready for commissioning</w:t>
-      </w:r>
-      <w:r>
-        <w:t xml:space="preserve">. </w:t>
-      </w:r>
-    </w:p>
-    <w:p>
-      <w:pPr>
-        <w:jc w:val="both"/>
-      </w:pPr>
-    </w:p>
-    <w:p>
-      <w:pPr>
-        <w:jc w:val="both"/>
-      </w:pPr>
-      <w:r>
-        <w:t xml:space="preserve">Kindly find the attached inspection sheet, sign with stamp and </w:t>
-      </w:r>
-      <w:r>
-        <w:t>return a copy</w:t>
-      </w:r>
-      <w:r>
-        <w:t xml:space="preserve"> to us,</w:t>
-      </w:r>
-    </w:p>
-    <w:p>
-      <w:pPr>
-        <w:jc w:val="both"/>
-      </w:pPr>
-    </w:p>
-    <w:p>
-      <w:pPr>
-        <w:jc w:val="both"/>
-      </w:pPr>
-      <w:r>
-        <w:t>Upon receiving of the</w:t>
-      </w:r>
-      <w:r>
-        <w:t xml:space="preserve"> signed cop</w:t>
-      </w:r>
-      <w:r>
-        <w:t>y</w:t>
-      </w:r>
-      <w:r>
-        <w:t>,</w:t>
-      </w:r>
-      <w:r>
-        <w:t xml:space="preserve"> we will send you the original warrant</w:t>
-      </w:r>
-      <w:r>
-        <w:t>y</w:t>
-      </w:r>
-      <w:r>
-        <w:t xml:space="preserve"> certificate.</w:t>
-      </w:r>
-    </w:p>
-    <w:p>
-      <w:pPr>
-        <w:jc w:val="both"/>
-      </w:pPr>
-    </w:p>
-    <w:p>
-      <w:pPr>
-        <w:jc w:val="both"/>
-      </w:pPr>
-      <w:r>
-        <w:t>The free maintenance and warrant</w:t>
-      </w:r>
-      <w:r>
-        <w:t>y</w:t>
-      </w:r>
-      <w:r>
-        <w:t xml:space="preserve"> period would be </w:t>
-      </w:r>
-      <w:r>
-        <w:t>commencing</w:t>
-      </w:r>
-      <w:r>
-        <w:t xml:space="preserve"> from </w:t>
-      </w:r>
-      <w:r>
-        <w:t xml:space="preserve">   </w:t>
-      </w:r>
-      <w:r>
-        <w:t>&lt;start_date</w:t>
-      </w:r>
-      <w:r>
-        <w:t>_format2</w:t>
-      </w:r>
-      <w:r>
-        <w:t>&gt; to &lt;end_date</w:t>
-      </w:r>
-      <w:r>
-        <w:t>_format2</w:t>
-      </w:r>
-      <w:r>
-        <w:t>&gt;</w:t>
-      </w:r>
-      <w:r>
-        <w:t>.</w:t>
-      </w:r>
-    </w:p>
-    <w:p>
-      <w:pPr>
-        <w:jc w:val="both"/>
-      </w:pPr>
-    </w:p>
-    <w:p>
-      <w:pPr>
-        <w:jc w:val="both"/>
-      </w:pPr>
-      <w:r>
-        <w:t>Also</w:t>
-      </w:r>
-      <w:r>
-        <w:t xml:space="preserve">, </w:t>
-      </w:r>
-      <w:r>
-        <w:t>kindly</w:t>
-      </w:r>
-      <w:r>
-        <w:t xml:space="preserve"> arrange the payment on de</w:t>
-      </w:r>
-      <w:r>
-        <w:t>livery of the original document</w:t>
-      </w:r>
-      <w:r>
-        <w:t xml:space="preserve"> and Invoice</w:t>
-      </w:r>
-      <w:r>
-        <w:t>.</w:t>
-      </w:r>
-    </w:p>
-    <w:p>
-      <w:pPr>
-        <w:jc w:val="both"/>
-      </w:pPr>
-    </w:p>
-    <w:p>
-      <w:pPr>
-        <w:jc w:val="both"/>
-      </w:pPr>
-      <w:r>
-        <w:t xml:space="preserve">For </w:t>
-      </w:r>
-      <w:r>
-        <w:t>Emergencies</w:t>
-      </w:r>
-      <w:r>
-        <w:t xml:space="preserve"> please contact following numbers;</w:t>
-      </w:r>
-    </w:p>
-    <w:p>
-      <w:pPr>
-        <w:jc w:val="both"/>
-      </w:pPr>
-      <w:r>
-        <w:t>Office hours: Office – 0113-069079</w:t>
-      </w:r>
-    </w:p>
-    <w:p>
-      <w:pPr>
-        <w:jc w:val="both"/>
-      </w:pPr>
-      <w:r>
-        <w:t>Off peak hours:  0766 722 000</w:t>
-      </w:r>
-    </w:p>
-    <w:p>
-      <w:pPr>
-        <w:jc w:val="both"/>
-      </w:pPr>
-    </w:p>
-    <w:p>
-      <w:pPr>
-        <w:jc w:val="both"/>
-      </w:pPr>
-      <w:r>
-        <w:t xml:space="preserve">Note: The </w:t>
-      </w:r>
-      <w:r>
-        <w:t xml:space="preserve">continuation of the </w:t>
-      </w:r>
-      <w:r>
-        <w:t xml:space="preserve">Annual Maintenance will </w:t>
-      </w:r>
-      <w:r>
-        <w:t>be subject to the release of r</w:t>
-      </w:r>
-      <w:r>
-        <w:t xml:space="preserve">etention payment </w:t>
-      </w:r>
-      <w:r>
-        <w:t>in line with the terms and conditions.</w:t>
-      </w:r>
-    </w:p>
-    <w:p>
-      <w:pPr>
-        <w:jc w:val="both"/>
+        <w:t>&lt;</w:t>
+      </w:r>
+      <w:proofErr w:type="spellStart"/>
+      <w:r>
         <w:rPr>
           <w:b/>
           <w:bCs/>
           <w:u w:val="single"/>
         </w:rPr>
-      </w:pPr>
+        <w:t>agreement_no</w:t>
+      </w:r>
+      <w:proofErr w:type="spellEnd"/>
+      <w:r>
+        <w:rPr>
+          <w:b/>
+          <w:bCs/>
+          <w:u w:val="single"/>
+        </w:rPr>
+        <w:t>&gt;</w:t>
+      </w:r>
     </w:p>
     <w:p>
       <w:pPr>
-        <w:jc w:val="both"/>
-      </w:pPr>
-      <w:r>
-        <w:t>Thanking you and assuring you of our best attention and services at all times.</w:t>
-      </w:r>
+        <w:rPr>
+          <w:sz w:val="16"/>
+          <w:szCs w:val="16"/>
+        </w:rPr>
+      </w:pPr>
     </w:p>
     <w:p>
       <w:pPr>
         <w:jc w:val="both"/>
       </w:pPr>
+      <w:r>
+        <w:t xml:space="preserve">With reference to </w:t>
+      </w:r>
+      <w:r>
+        <w:t>t</w:t>
+      </w:r>
+      <w:r>
+        <w:t>he above subject, we wish to in</w:t>
+      </w:r>
+      <w:r>
+        <w:t xml:space="preserve">form you that we have successfully completed </w:t>
+      </w:r>
+      <w:r>
+        <w:t xml:space="preserve">installation </w:t>
+      </w:r>
+      <w:r>
+        <w:t xml:space="preserve">and </w:t>
+      </w:r>
+      <w:r>
+        <w:t xml:space="preserve">the lift </w:t>
+      </w:r>
+      <w:r>
+        <w:t>is ready for commissioning</w:t>
+      </w:r>
+      <w:r>
+        <w:t xml:space="preserve">. </w:t>
+      </w:r>
     </w:p>
     <w:p>
       <w:pPr>
         <w:jc w:val="both"/>
       </w:pPr>
+    </w:p>
+    <w:p>
+      <w:pPr>
+        <w:jc w:val="both"/>
+      </w:pPr>
+      <w:r>
+        <w:t xml:space="preserve">Kindly find the attached inspection sheet, sign with stamp and </w:t>
+      </w:r>
+      <w:r>
+        <w:t>return a copy</w:t>
+      </w:r>
+      <w:r>
+        <w:t xml:space="preserve"> to us,</w:t>
+      </w:r>
+    </w:p>
+    <w:p>
+      <w:pPr>
+        <w:jc w:val="both"/>
+      </w:pPr>
+    </w:p>
+    <w:p>
+      <w:pPr>
+        <w:jc w:val="both"/>
+      </w:pPr>
+      <w:r>
+        <w:t>Upon receiving of the</w:t>
+      </w:r>
+      <w:r>
+        <w:t xml:space="preserve"> signed cop</w:t>
+      </w:r>
+      <w:r>
+        <w:t>y</w:t>
+      </w:r>
+      <w:r>
+        <w:t>,</w:t>
+      </w:r>
+      <w:r>
+        <w:t xml:space="preserve"> we will send you the original warrant</w:t>
+      </w:r>
+      <w:r>
+        <w:t>y</w:t>
+      </w:r>
+      <w:r>
+        <w:t xml:space="preserve"> certificate.</w:t>
+      </w:r>
+    </w:p>
+    <w:p>
+      <w:pPr>
+        <w:jc w:val="both"/>
+      </w:pPr>
+    </w:p>
+    <w:p>
+      <w:pPr>
+        <w:jc w:val="both"/>
+      </w:pPr>
+      <w:r>
+        <w:t>The free maintenance and warrant</w:t>
+      </w:r>
+      <w:r>
+        <w:t>y</w:t>
+      </w:r>
+      <w:r>
+        <w:t xml:space="preserve"> period would be </w:t>
+      </w:r>
+      <w:r>
+        <w:t>commencing</w:t>
+      </w:r>
+      <w:r>
+        <w:t xml:space="preserve"> from </w:t>
+      </w:r>
+      <w:r>
+        <w:t xml:space="preserve">   </w:t>
+      </w:r>
+      <w:r>
+        <w:t>&lt;start_date</w:t>
+      </w:r>
+      <w:r>
+        <w:t>_format2</w:t>
+      </w:r>
+      <w:r>
+        <w:t>&gt; to &lt;end_date</w:t>
+      </w:r>
+      <w:r>
+        <w:t>_format2</w:t>
+      </w:r>
+      <w:r>
+        <w:t>&gt;</w:t>
+      </w:r>
+      <w:r>
+        <w:t>.</w:t>
+      </w:r>
+    </w:p>
+    <w:p>
+      <w:pPr>
+        <w:jc w:val="both"/>
+      </w:pPr>
+    </w:p>
+    <w:p>
+      <w:pPr>
+        <w:jc w:val="both"/>
+      </w:pPr>
+      <w:r>
+        <w:t>Also</w:t>
+      </w:r>
+      <w:r>
+        <w:t xml:space="preserve">, </w:t>
+      </w:r>
+      <w:r>
+        <w:t>kindly</w:t>
+      </w:r>
+      <w:r>
+        <w:t xml:space="preserve"> arrange the payment on de</w:t>
+      </w:r>
+      <w:r>
+        <w:t>livery of the original document</w:t>
+      </w:r>
+      <w:r>
+        <w:t xml:space="preserve"> and Invoice</w:t>
+      </w:r>
+      <w:r>
+        <w:t>.</w:t>
+      </w:r>
+    </w:p>
+    <w:p>
+      <w:pPr>
+        <w:jc w:val="both"/>
+      </w:pPr>
+    </w:p>
+    <w:p>
+      <w:pPr>
+        <w:jc w:val="both"/>
+      </w:pPr>
+      <w:r>
+        <w:t xml:space="preserve">For </w:t>
+      </w:r>
+      <w:r>
+        <w:t>Emergencies</w:t>
+      </w:r>
+      <w:r>
+        <w:t xml:space="preserve"> please contact following numbers;</w:t>
+      </w:r>
+    </w:p>
+    <w:p>
+      <w:pPr>
+        <w:jc w:val="both"/>
+      </w:pPr>
+      <w:r>
+        <w:t>Office hours: Office – 0113-069079</w:t>
+      </w:r>
+    </w:p>
+    <w:p>
+      <w:pPr>
+        <w:jc w:val="both"/>
+      </w:pPr>
+      <w:r>
+        <w:t>Off peak hours:  0766 722 000</w:t>
+      </w:r>
+    </w:p>
+    <w:p>
+      <w:pPr>
+        <w:jc w:val="both"/>
+      </w:pPr>
+    </w:p>
+    <w:p>
+      <w:pPr>
+        <w:jc w:val="both"/>
+      </w:pPr>
+      <w:r>
+        <w:t xml:space="preserve">Note: The </w:t>
+      </w:r>
+      <w:r>
+        <w:t xml:space="preserve">continuation of the </w:t>
+      </w:r>
+      <w:r>
+        <w:t xml:space="preserve">Annual Maintenance will </w:t>
+      </w:r>
+      <w:r>
+        <w:t>be subject to the release of r</w:t>
+      </w:r>
+      <w:r>
+        <w:t xml:space="preserve">etention payment </w:t>
+      </w:r>
+      <w:r>
+        <w:t>in line with the terms and conditions.</w:t>
+      </w:r>
+    </w:p>
+    <w:p>
+      <w:pPr>
+        <w:jc w:val="both"/>
+        <w:rPr>
+          <w:b/>
+          <w:bCs/>
+          <w:u w:val="single"/>
+        </w:rPr>
+      </w:pPr>
+    </w:p>
+    <w:p>
+      <w:pPr>
+        <w:jc w:val="both"/>
+      </w:pPr>
+      <w:r>
+        <w:t xml:space="preserve">Thanking you and assuring you of our best attention and services </w:t>
+      </w:r>
+      <w:proofErr w:type="gramStart"/>
+      <w:r>
+        <w:t>at all times</w:t>
+      </w:r>
+      <w:proofErr w:type="gramEnd"/>
+      <w:r>
+        <w:t>.</w:t>
+      </w:r>
+    </w:p>
+    <w:p>
+      <w:pPr>
+        <w:jc w:val="both"/>
+      </w:pPr>
+    </w:p>
+    <w:p>
+      <w:pPr>
+        <w:jc w:val="both"/>
+      </w:pPr>
       <w:r>
         <w:t>Hand</w:t>
       </w:r>
@@ -674,7 +780,15 @@
         </w:rPr>
       </w:pPr>
       <w:r>
-        <w:t>Sky Elevator Tech pvt ltd</w:t>
+        <w:t xml:space="preserve">Sky Elevator Tech </w:t>
+      </w:r>
+      <w:proofErr w:type="spellStart"/>
+      <w:r>
+        <w:t>pvt</w:t>
+      </w:r>
+      <w:proofErr w:type="spellEnd"/>
+      <w:r>
+        <w:t xml:space="preserve"> ltd</w:t>
       </w:r>
       <w:r>
         <w:tab/>
@@ -693,7 +807,23 @@
           <w:sz w:val="24"/>
           <w:szCs w:val="24"/>
         </w:rPr>
-        <w:t>&lt;received_by_name&gt;</w:t>
+        <w:t>&lt;</w:t>
+      </w:r>
+      <w:proofErr w:type="spellStart"/>
+      <w:r>
+        <w:rPr>
+          <w:sz w:val="24"/>
+          <w:szCs w:val="24"/>
+        </w:rPr>
+        <w:t>received_by_name</w:t>
+      </w:r>
+      <w:proofErr w:type="spellEnd"/>
+      <w:r>
+        <w:rPr>
+          <w:sz w:val="24"/>
+          <w:szCs w:val="24"/>
+        </w:rPr>
+        <w:t>&gt;</w:t>
       </w:r>
     </w:p>
     <w:p>
@@ -5245,7 +5375,7 @@
 </file>
 
 <file path=customXml/itemProps1.xml><?xml version="1.0" encoding="utf-8"?>
-<ds:datastoreItem xmlns:ds="http://schemas.openxmlformats.org/officeDocument/2006/customXml" ds:itemID="{7C33D77E-B51C-44FA-B497-F145CEA09FC8}">
+<ds:datastoreItem xmlns:ds="http://schemas.openxmlformats.org/officeDocument/2006/customXml" ds:itemID="{57D6E14B-7C90-4086-B47A-BA1FC073FBC9}">
   <ds:schemaRefs>
     <ds:schemaRef ds:uri="http://schemas.openxmlformats.org/officeDocument/2006/bibliography"/>
   </ds:schemaRefs>

</xml_diff>